<commit_message>
o pai tá on plotando tuuuuuuuuuuuudo dashboards concluidas e agora só css meus amigos
</commit_message>
<xml_diff>
--- a/Documentação Projeto Individual PsiHub/Documentação PsiHub.com.docx
+++ b/Documentação Projeto Individual PsiHub/Documentação PsiHub.com.docx
@@ -66,6 +66,15 @@
         </w:rPr>
         <w:t xml:space="preserve">Erik Cecílio </w:t>
       </w:r>
+    </w:p>
+    <w:p>
+      <w:pPr>
+        <w:rPr>
+          <w:rFonts w:ascii="Arial" w:hAnsi="Arial" w:cs="Arial"/>
+          <w:sz w:val="24"/>
+          <w:szCs w:val="24"/>
+        </w:rPr>
+      </w:pPr>
     </w:p>
     <w:p>
       <w:pPr>
@@ -201,6 +210,26 @@
           <w:szCs w:val="24"/>
         </w:rPr>
       </w:pPr>
+    </w:p>
+    <w:p>
+      <w:pPr>
+        <w:jc w:val="center"/>
+        <w:rPr>
+          <w:rFonts w:ascii="Arial" w:hAnsi="Arial" w:cs="Arial"/>
+          <w:sz w:val="24"/>
+          <w:szCs w:val="24"/>
+        </w:rPr>
+      </w:pPr>
+    </w:p>
+    <w:p>
+      <w:pPr>
+        <w:jc w:val="center"/>
+        <w:rPr>
+          <w:rFonts w:ascii="Arial" w:hAnsi="Arial" w:cs="Arial"/>
+          <w:sz w:val="24"/>
+          <w:szCs w:val="24"/>
+        </w:rPr>
+      </w:pPr>
       <w:r>
         <w:rPr>
           <w:rFonts w:ascii="Arial" w:hAnsi="Arial" w:cs="Arial"/>
@@ -258,98 +287,38 @@
     </w:p>
     <w:p>
       <w:pPr>
-        <w:jc w:val="center"/>
-        <w:rPr>
-          <w:rFonts w:ascii="Arial" w:hAnsi="Arial" w:cs="Arial"/>
-          <w:sz w:val="24"/>
-          <w:szCs w:val="24"/>
-        </w:rPr>
-      </w:pPr>
-    </w:p>
-    <w:p>
-      <w:pPr>
-        <w:jc w:val="center"/>
-        <w:rPr>
-          <w:rFonts w:ascii="Arial" w:hAnsi="Arial" w:cs="Arial"/>
-          <w:sz w:val="24"/>
-          <w:szCs w:val="24"/>
-        </w:rPr>
-      </w:pPr>
-    </w:p>
-    <w:p>
-      <w:pPr>
-        <w:jc w:val="center"/>
-        <w:rPr>
-          <w:rFonts w:ascii="Arial" w:hAnsi="Arial" w:cs="Arial"/>
-          <w:sz w:val="24"/>
-          <w:szCs w:val="24"/>
-        </w:rPr>
-      </w:pPr>
-    </w:p>
-    <w:p>
-      <w:pPr>
-        <w:rPr>
-          <w:rFonts w:ascii="Arial" w:hAnsi="Arial" w:cs="Arial"/>
-          <w:sz w:val="24"/>
-          <w:szCs w:val="24"/>
-        </w:rPr>
-      </w:pPr>
-    </w:p>
-    <w:p>
-      <w:pPr>
-        <w:rPr>
-          <w:rFonts w:ascii="Arial" w:hAnsi="Arial" w:cs="Arial"/>
-          <w:sz w:val="24"/>
-          <w:szCs w:val="24"/>
-        </w:rPr>
-      </w:pPr>
-    </w:p>
-    <w:p>
-      <w:pPr>
-        <w:rPr>
-          <w:rFonts w:ascii="Arial" w:hAnsi="Arial" w:cs="Arial"/>
-          <w:sz w:val="24"/>
-          <w:szCs w:val="24"/>
-        </w:rPr>
-      </w:pPr>
-      <w:r>
-        <w:rPr>
-          <w:rFonts w:ascii="Arial" w:hAnsi="Arial" w:cs="Arial"/>
-          <w:sz w:val="24"/>
-          <w:szCs w:val="24"/>
-        </w:rPr>
-        <w:t>Erik Cecilio</w:t>
-      </w:r>
-    </w:p>
-    <w:p>
-      <w:pPr>
-        <w:jc w:val="center"/>
-        <w:rPr>
-          <w:rFonts w:ascii="Arial" w:hAnsi="Arial" w:cs="Arial"/>
-          <w:sz w:val="24"/>
-          <w:szCs w:val="24"/>
-        </w:rPr>
-      </w:pPr>
-    </w:p>
-    <w:p>
-      <w:pPr>
-        <w:jc w:val="center"/>
-        <w:rPr>
-          <w:rFonts w:ascii="Arial" w:hAnsi="Arial" w:cs="Arial"/>
-          <w:sz w:val="24"/>
-          <w:szCs w:val="24"/>
-        </w:rPr>
-      </w:pPr>
-    </w:p>
-    <w:p>
-      <w:pPr>
-        <w:jc w:val="center"/>
-        <w:rPr>
-          <w:rFonts w:ascii="Arial" w:hAnsi="Arial" w:cs="Arial"/>
-          <w:sz w:val="24"/>
-          <w:szCs w:val="24"/>
-        </w:rPr>
-      </w:pPr>
+        <w:rPr>
+          <w:rFonts w:ascii="Arial" w:hAnsi="Arial" w:cs="Arial"/>
+          <w:sz w:val="24"/>
+          <w:szCs w:val="24"/>
+        </w:rPr>
+      </w:pPr>
+    </w:p>
+    <w:p>
+      <w:pPr>
+        <w:rPr>
+          <w:rFonts w:ascii="Arial" w:hAnsi="Arial" w:cs="Arial"/>
+          <w:sz w:val="24"/>
+          <w:szCs w:val="24"/>
+        </w:rPr>
+      </w:pPr>
+      <w:r>
+        <w:rPr>
+          <w:rFonts w:ascii="Arial" w:hAnsi="Arial" w:cs="Arial"/>
+          <w:sz w:val="24"/>
+          <w:szCs w:val="24"/>
+        </w:rPr>
+        <w:lastRenderedPageBreak/>
+        <w:t xml:space="preserve">             </w:t>
+      </w:r>
+      <w:r>
+        <w:rPr>
+          <w:rFonts w:ascii="Arial" w:hAnsi="Arial" w:cs="Arial"/>
+          <w:sz w:val="24"/>
+          <w:szCs w:val="24"/>
+        </w:rPr>
+        <w:t xml:space="preserve">     </w:t>
+      </w:r>
       <w:r>
         <w:rPr>
           <w:rFonts w:ascii="Arial" w:eastAsia="Arial" w:hAnsi="Arial" w:cs="Arial"/>
@@ -412,23 +381,453 @@
         <w:jc w:val="center"/>
         <w:rPr>
           <w:rFonts w:ascii="Arial" w:hAnsi="Arial" w:cs="Arial"/>
-          <w:sz w:val="24"/>
-          <w:szCs w:val="24"/>
-        </w:rPr>
-      </w:pPr>
+          <w:b/>
+          <w:bCs/>
+          <w:sz w:val="26"/>
+          <w:szCs w:val="26"/>
+        </w:rPr>
+      </w:pPr>
+      <w:r>
+        <w:rPr>
+          <w:rFonts w:ascii="Arial" w:hAnsi="Arial" w:cs="Arial"/>
+          <w:b/>
+          <w:bCs/>
+          <w:sz w:val="26"/>
+          <w:szCs w:val="26"/>
+        </w:rPr>
+        <w:t>Dedicatória</w:t>
+      </w:r>
     </w:p>
     <w:p>
       <w:pPr>
         <w:jc w:val="center"/>
         <w:rPr>
           <w:rFonts w:ascii="Arial" w:hAnsi="Arial" w:cs="Arial"/>
-          <w:sz w:val="24"/>
-          <w:szCs w:val="24"/>
-        </w:rPr>
-      </w:pPr>
-    </w:p>
-    <w:p>
-      <w:pPr>
+          <w:b/>
+          <w:bCs/>
+          <w:sz w:val="26"/>
+          <w:szCs w:val="26"/>
+        </w:rPr>
+      </w:pPr>
+    </w:p>
+    <w:p>
+      <w:pPr>
+        <w:jc w:val="center"/>
+        <w:rPr>
+          <w:rFonts w:ascii="Arial" w:hAnsi="Arial" w:cs="Arial"/>
+          <w:sz w:val="24"/>
+          <w:szCs w:val="24"/>
+        </w:rPr>
+      </w:pPr>
+      <w:r>
+        <w:rPr>
+          <w:rFonts w:ascii="Arial" w:hAnsi="Arial" w:cs="Arial"/>
+          <w:sz w:val="24"/>
+          <w:szCs w:val="24"/>
+        </w:rPr>
+        <w:t>Dedico este projeto à minha família,</w:t>
+      </w:r>
+      <w:r>
+        <w:rPr>
+          <w:rFonts w:ascii="Arial" w:hAnsi="Arial" w:cs="Arial"/>
+          <w:sz w:val="24"/>
+          <w:szCs w:val="24"/>
+        </w:rPr>
+        <w:t xml:space="preserve"> </w:t>
+      </w:r>
+      <w:r>
+        <w:rPr>
+          <w:rFonts w:ascii="Arial" w:hAnsi="Arial" w:cs="Arial"/>
+          <w:sz w:val="24"/>
+          <w:szCs w:val="24"/>
+        </w:rPr>
+        <w:t xml:space="preserve">amores, amigos do peito, estagiários e aprendizes, Professores da Vida e </w:t>
+      </w:r>
+      <w:r>
+        <w:rPr>
+          <w:rFonts w:ascii="Arial" w:hAnsi="Arial" w:cs="Arial"/>
+          <w:sz w:val="24"/>
+          <w:szCs w:val="24"/>
+        </w:rPr>
+        <w:t>a</w:t>
+      </w:r>
+      <w:r>
+        <w:rPr>
+          <w:rFonts w:ascii="Arial" w:hAnsi="Arial" w:cs="Arial"/>
+          <w:sz w:val="24"/>
+          <w:szCs w:val="24"/>
+        </w:rPr>
+        <w:t xml:space="preserve"> todos os profissionais de Psicologia que me apoiaram e incentivaram o desenvolvimento deste trabalho ambicioso. </w:t>
+      </w:r>
+    </w:p>
+    <w:p>
+      <w:pPr>
+        <w:jc w:val="center"/>
+        <w:rPr>
+          <w:rFonts w:ascii="Arial" w:hAnsi="Arial" w:cs="Arial"/>
+          <w:sz w:val="24"/>
+          <w:szCs w:val="24"/>
+        </w:rPr>
+      </w:pPr>
+      <w:r>
+        <w:rPr>
+          <w:rFonts w:ascii="Arial" w:hAnsi="Arial" w:cs="Arial"/>
+          <w:sz w:val="24"/>
+          <w:szCs w:val="24"/>
+        </w:rPr>
+        <w:t xml:space="preserve">Principalmente, quero agradecer </w:t>
+      </w:r>
+      <w:r>
+        <w:rPr>
+          <w:rFonts w:ascii="Arial" w:hAnsi="Arial" w:cs="Arial"/>
+          <w:sz w:val="24"/>
+          <w:szCs w:val="24"/>
+        </w:rPr>
+        <w:t>por toda</w:t>
+      </w:r>
+      <w:r>
+        <w:rPr>
+          <w:rFonts w:ascii="Arial" w:hAnsi="Arial" w:cs="Arial"/>
+          <w:sz w:val="24"/>
+          <w:szCs w:val="24"/>
+        </w:rPr>
+        <w:t xml:space="preserve"> paciência e compreensão diante da minha ausência física em vários momentos.</w:t>
+      </w:r>
+    </w:p>
+    <w:p>
+      <w:pPr>
+        <w:jc w:val="center"/>
+        <w:rPr>
+          <w:rFonts w:ascii="Arial" w:hAnsi="Arial" w:cs="Arial"/>
+          <w:sz w:val="24"/>
+          <w:szCs w:val="24"/>
+        </w:rPr>
+      </w:pPr>
+      <w:r>
+        <w:rPr>
+          <w:rFonts w:ascii="Arial" w:hAnsi="Arial" w:cs="Arial"/>
+          <w:sz w:val="24"/>
+          <w:szCs w:val="24"/>
+        </w:rPr>
+        <w:br/>
+        <w:t>Este projeto é para o menino sonhador de 15 anos, de 10 anos atrás, e para todas as pessoas maravilhosas que cruzaram o seu caminho.</w:t>
+      </w:r>
+    </w:p>
+    <w:p>
+      <w:pPr>
+        <w:jc w:val="center"/>
+        <w:rPr>
+          <w:rFonts w:ascii="Arial" w:hAnsi="Arial" w:cs="Arial"/>
+          <w:sz w:val="24"/>
+          <w:szCs w:val="24"/>
+        </w:rPr>
+      </w:pPr>
+    </w:p>
+    <w:p>
+      <w:pPr>
+        <w:jc w:val="center"/>
+        <w:rPr>
+          <w:rFonts w:ascii="Arial" w:hAnsi="Arial" w:cs="Arial"/>
+          <w:sz w:val="24"/>
+          <w:szCs w:val="24"/>
+        </w:rPr>
+      </w:pPr>
+      <w:r>
+        <w:rPr>
+          <w:rFonts w:ascii="Arial" w:hAnsi="Arial" w:cs="Arial"/>
+          <w:sz w:val="24"/>
+          <w:szCs w:val="24"/>
+        </w:rPr>
+        <w:t>Quero que o meu mantra de ajudar as pessoas ecoe através do tempo.</w:t>
+      </w:r>
+    </w:p>
+    <w:p>
+      <w:pPr>
+        <w:jc w:val="center"/>
+        <w:rPr>
+          <w:rFonts w:ascii="Arial" w:hAnsi="Arial" w:cs="Arial"/>
+          <w:sz w:val="24"/>
+          <w:szCs w:val="24"/>
+        </w:rPr>
+      </w:pPr>
+      <w:r>
+        <w:rPr>
+          <w:rFonts w:ascii="Arial" w:hAnsi="Arial" w:cs="Arial"/>
+          <w:sz w:val="24"/>
+          <w:szCs w:val="24"/>
+        </w:rPr>
+        <w:t>Tornando-me efêmero, fazendo-me sentir que,</w:t>
+      </w:r>
+    </w:p>
+    <w:p>
+      <w:pPr>
+        <w:jc w:val="center"/>
+        <w:rPr>
+          <w:rFonts w:ascii="Arial" w:hAnsi="Arial" w:cs="Arial"/>
+          <w:sz w:val="24"/>
+          <w:szCs w:val="24"/>
+        </w:rPr>
+      </w:pPr>
+    </w:p>
+    <w:p>
+      <w:pPr>
+        <w:jc w:val="center"/>
+        <w:rPr>
+          <w:rFonts w:ascii="Arial" w:hAnsi="Arial" w:cs="Arial"/>
+          <w:i/>
+          <w:iCs/>
+          <w:sz w:val="24"/>
+          <w:szCs w:val="24"/>
+        </w:rPr>
+      </w:pPr>
+      <w:r>
+        <w:rPr>
+          <w:rFonts w:ascii="Arial" w:hAnsi="Arial" w:cs="Arial"/>
+          <w:i/>
+          <w:iCs/>
+          <w:sz w:val="24"/>
+          <w:szCs w:val="24"/>
+        </w:rPr>
+        <w:t>até hoje sempre fui futuro.</w:t>
+      </w:r>
+    </w:p>
+    <w:p>
+      <w:pPr>
+        <w:jc w:val="center"/>
+        <w:rPr>
+          <w:rFonts w:ascii="Arial" w:hAnsi="Arial" w:cs="Arial"/>
+          <w:sz w:val="24"/>
+          <w:szCs w:val="24"/>
+        </w:rPr>
+      </w:pPr>
+    </w:p>
+    <w:p>
+      <w:pPr>
+        <w:jc w:val="center"/>
+        <w:rPr>
+          <w:rFonts w:ascii="Arial" w:hAnsi="Arial" w:cs="Arial"/>
+          <w:sz w:val="24"/>
+          <w:szCs w:val="24"/>
+        </w:rPr>
+      </w:pPr>
+      <w:r>
+        <w:rPr>
+          <w:rFonts w:ascii="Arial" w:hAnsi="Arial" w:cs="Arial"/>
+          <w:sz w:val="24"/>
+          <w:szCs w:val="24"/>
+        </w:rPr>
+        <w:t>Com muito amor,</w:t>
+      </w:r>
+    </w:p>
+    <w:p>
+      <w:pPr>
+        <w:jc w:val="center"/>
+        <w:rPr>
+          <w:rFonts w:ascii="Arial" w:hAnsi="Arial" w:cs="Arial"/>
+          <w:sz w:val="24"/>
+          <w:szCs w:val="24"/>
+        </w:rPr>
+      </w:pPr>
+      <w:r>
+        <w:rPr>
+          <w:rFonts w:ascii="Arial" w:hAnsi="Arial" w:cs="Arial"/>
+          <w:sz w:val="24"/>
+          <w:szCs w:val="24"/>
+        </w:rPr>
+        <w:br/>
+        <w:t>Erik Cecilio.</w:t>
+      </w:r>
+    </w:p>
+    <w:p>
+      <w:pPr>
+        <w:jc w:val="center"/>
+        <w:rPr>
+          <w:rFonts w:ascii="Arial" w:hAnsi="Arial" w:cs="Arial"/>
+          <w:i/>
+          <w:iCs/>
+          <w:sz w:val="24"/>
+          <w:szCs w:val="24"/>
+        </w:rPr>
+      </w:pPr>
+    </w:p>
+    <w:p>
+      <w:pPr>
+        <w:jc w:val="center"/>
+        <w:rPr>
+          <w:rFonts w:ascii="Arial" w:hAnsi="Arial" w:cs="Arial"/>
+          <w:i/>
+          <w:iCs/>
+          <w:sz w:val="24"/>
+          <w:szCs w:val="24"/>
+        </w:rPr>
+      </w:pPr>
+    </w:p>
+    <w:p>
+      <w:pPr>
+        <w:jc w:val="both"/>
+        <w:rPr>
+          <w:rFonts w:ascii="Arial" w:hAnsi="Arial" w:cs="Arial"/>
+          <w:sz w:val="24"/>
+          <w:szCs w:val="24"/>
+        </w:rPr>
+      </w:pPr>
+      <w:r>
+        <w:rPr>
+          <w:rFonts w:ascii="Arial" w:hAnsi="Arial" w:cs="Arial"/>
+          <w:sz w:val="24"/>
+          <w:szCs w:val="24"/>
+        </w:rPr>
+        <w:t xml:space="preserve">Este projeto é dedicado à criação de uma rede social inovadora chamada </w:t>
+      </w:r>
+      <w:proofErr w:type="spellStart"/>
+      <w:r>
+        <w:rPr>
+          <w:rFonts w:ascii="Arial" w:hAnsi="Arial" w:cs="Arial"/>
+          <w:sz w:val="24"/>
+          <w:szCs w:val="24"/>
+        </w:rPr>
+        <w:t>PsiHub</w:t>
+      </w:r>
+      <w:proofErr w:type="spellEnd"/>
+      <w:r>
+        <w:rPr>
+          <w:rFonts w:ascii="Arial" w:hAnsi="Arial" w:cs="Arial"/>
+          <w:sz w:val="24"/>
+          <w:szCs w:val="24"/>
+        </w:rPr>
+        <w:t xml:space="preserve">, voltada para promover o fortalecimento da psicologia e suas conexões. A Parte A do </w:t>
+      </w:r>
+      <w:proofErr w:type="spellStart"/>
+      <w:r>
+        <w:rPr>
+          <w:rFonts w:ascii="Arial" w:hAnsi="Arial" w:cs="Arial"/>
+          <w:sz w:val="24"/>
+          <w:szCs w:val="24"/>
+        </w:rPr>
+        <w:t>PsiHub</w:t>
+      </w:r>
+      <w:proofErr w:type="spellEnd"/>
+      <w:r>
+        <w:rPr>
+          <w:rFonts w:ascii="Arial" w:hAnsi="Arial" w:cs="Arial"/>
+          <w:sz w:val="24"/>
+          <w:szCs w:val="24"/>
+        </w:rPr>
+        <w:t xml:space="preserve"> é destinada exclusivamente aos psicólogos, proporcionando um espaço colaborativo para que esses profissionais compartilhem conteúdos originais, divulguem materiais de outros colegas com os devidos créditos e fomentem discussões enriquecedoras sobre psicologia. O objetivo é combater a solidão inerente à profissão, promovendo trocas de experiências que impactem positivamente tanto a vida pessoal quanto a prática profissional, consolidando-se como uma referência para a</w:t>
+      </w:r>
+      <w:r>
+        <w:rPr>
+          <w:rFonts w:ascii="Arial" w:hAnsi="Arial" w:cs="Arial"/>
+          <w:sz w:val="24"/>
+          <w:szCs w:val="24"/>
+        </w:rPr>
+        <w:t xml:space="preserve"> </w:t>
+      </w:r>
+      <w:r>
+        <w:rPr>
+          <w:rFonts w:ascii="Arial" w:hAnsi="Arial" w:cs="Arial"/>
+          <w:sz w:val="24"/>
+          <w:szCs w:val="24"/>
+        </w:rPr>
+        <w:t>comunidade psicológica.</w:t>
+      </w:r>
+      <w:r>
+        <w:rPr>
+          <w:rFonts w:ascii="Arial" w:hAnsi="Arial" w:cs="Arial"/>
+          <w:sz w:val="24"/>
+          <w:szCs w:val="24"/>
+        </w:rPr>
+        <w:br/>
+        <w:t xml:space="preserve">Parte B da rede social expande seu alcance, permitindo que Jovens Aprendizes e Estagiários de qualquer área se cadastrem para acompanhar o trabalho desses profissionais de psicologia. Essa integração visa oferecer um espaço aos jovens onde possam buscar apoio profissional, caso necessário, e entrar em contato com </w:t>
+      </w:r>
+      <w:proofErr w:type="gramStart"/>
+      <w:r>
+        <w:rPr>
+          <w:rFonts w:ascii="Arial" w:hAnsi="Arial" w:cs="Arial"/>
+          <w:sz w:val="24"/>
+          <w:szCs w:val="24"/>
+        </w:rPr>
+        <w:t>os mesmos</w:t>
+      </w:r>
+      <w:proofErr w:type="gramEnd"/>
+      <w:r>
+        <w:rPr>
+          <w:rFonts w:ascii="Arial" w:hAnsi="Arial" w:cs="Arial"/>
+          <w:sz w:val="24"/>
+          <w:szCs w:val="24"/>
+        </w:rPr>
+        <w:t xml:space="preserve"> dentro das suas realidades financeiras, para obter a ajuda. Dessa forma, o </w:t>
+      </w:r>
+      <w:proofErr w:type="spellStart"/>
+      <w:r>
+        <w:rPr>
+          <w:rFonts w:ascii="Arial" w:hAnsi="Arial" w:cs="Arial"/>
+          <w:sz w:val="24"/>
+          <w:szCs w:val="24"/>
+        </w:rPr>
+        <w:t>PsiHub</w:t>
+      </w:r>
+      <w:proofErr w:type="spellEnd"/>
+      <w:r>
+        <w:rPr>
+          <w:rFonts w:ascii="Arial" w:hAnsi="Arial" w:cs="Arial"/>
+          <w:sz w:val="24"/>
+          <w:szCs w:val="24"/>
+        </w:rPr>
+        <w:t xml:space="preserve"> promove não apenas a conexão entre psicólogos, mas também o acesso à psicologia por quem está iniciando sua jornada no mercado de trabalho, ampliando seu impacto social.</w:t>
+      </w:r>
+      <w:r>
+        <w:rPr>
+          <w:rFonts w:ascii="Arial" w:hAnsi="Arial" w:cs="Arial"/>
+          <w:sz w:val="24"/>
+          <w:szCs w:val="24"/>
+        </w:rPr>
+        <w:t xml:space="preserve"> </w:t>
+      </w:r>
+    </w:p>
+    <w:p>
+      <w:pPr>
+        <w:jc w:val="both"/>
+        <w:rPr>
+          <w:rFonts w:ascii="Arial" w:hAnsi="Arial" w:cs="Arial"/>
+          <w:sz w:val="24"/>
+          <w:szCs w:val="24"/>
+        </w:rPr>
+      </w:pPr>
+    </w:p>
+    <w:p>
+      <w:pPr>
+        <w:jc w:val="both"/>
+        <w:rPr>
+          <w:rFonts w:ascii="Arial" w:hAnsi="Arial" w:cs="Arial"/>
+          <w:sz w:val="24"/>
+          <w:szCs w:val="24"/>
+        </w:rPr>
+      </w:pPr>
+    </w:p>
+    <w:p>
+      <w:pPr>
+        <w:jc w:val="both"/>
+        <w:rPr>
+          <w:rFonts w:ascii="Arial" w:hAnsi="Arial" w:cs="Arial"/>
+          <w:sz w:val="24"/>
+          <w:szCs w:val="24"/>
+        </w:rPr>
+      </w:pPr>
+    </w:p>
+    <w:p>
+      <w:pPr>
+        <w:jc w:val="both"/>
+        <w:rPr>
+          <w:rFonts w:ascii="Arial" w:hAnsi="Arial" w:cs="Arial"/>
+          <w:sz w:val="24"/>
+          <w:szCs w:val="24"/>
+        </w:rPr>
+      </w:pPr>
+    </w:p>
+    <w:p>
+      <w:pPr>
+        <w:ind w:left="4956"/>
         <w:jc w:val="both"/>
         <w:rPr>
           <w:rFonts w:ascii="Arial" w:hAnsi="Arial" w:cs="Arial"/>
@@ -436,111 +835,6 @@
           <w:szCs w:val="20"/>
         </w:rPr>
       </w:pPr>
-      <w:r>
-        <w:rPr>
-          <w:rFonts w:ascii="Arial" w:hAnsi="Arial" w:cs="Arial"/>
-          <w:sz w:val="24"/>
-          <w:szCs w:val="24"/>
-        </w:rPr>
-        <w:t xml:space="preserve">Este projeto é dedicado à criação de uma rede social inovadora chamada </w:t>
-      </w:r>
-      <w:proofErr w:type="spellStart"/>
-      <w:r>
-        <w:rPr>
-          <w:rFonts w:ascii="Arial" w:hAnsi="Arial" w:cs="Arial"/>
-          <w:sz w:val="24"/>
-          <w:szCs w:val="24"/>
-        </w:rPr>
-        <w:t>PsiHub</w:t>
-      </w:r>
-      <w:proofErr w:type="spellEnd"/>
-      <w:r>
-        <w:rPr>
-          <w:rFonts w:ascii="Arial" w:hAnsi="Arial" w:cs="Arial"/>
-          <w:sz w:val="24"/>
-          <w:szCs w:val="24"/>
-        </w:rPr>
-        <w:t xml:space="preserve">, voltada para promover o fortalecimento da psicologia e suas conexões. A Parte A do </w:t>
-      </w:r>
-      <w:proofErr w:type="spellStart"/>
-      <w:r>
-        <w:rPr>
-          <w:rFonts w:ascii="Arial" w:hAnsi="Arial" w:cs="Arial"/>
-          <w:sz w:val="24"/>
-          <w:szCs w:val="24"/>
-        </w:rPr>
-        <w:t>PsiHub</w:t>
-      </w:r>
-      <w:proofErr w:type="spellEnd"/>
-      <w:r>
-        <w:rPr>
-          <w:rFonts w:ascii="Arial" w:hAnsi="Arial" w:cs="Arial"/>
-          <w:sz w:val="24"/>
-          <w:szCs w:val="24"/>
-        </w:rPr>
-        <w:t xml:space="preserve"> é destinada exclusivamente aos psicólogos, proporcionando um espaço colaborativo para que esses profissionais compartilhem conteúdos originais, divulguem materiais de outros colegas com os devidos créditos e fomentem discussões enriquecedoras sobre psicologia. O objetivo é combater a solidão inerente à profissão, promovendo trocas de experiências que impactem positivamente tanto a vida pessoal quanto a prática profissional, consolidando-se como uma referência para a</w:t>
-      </w:r>
-      <w:r>
-        <w:rPr>
-          <w:rFonts w:ascii="Arial" w:hAnsi="Arial" w:cs="Arial"/>
-          <w:sz w:val="24"/>
-          <w:szCs w:val="24"/>
-        </w:rPr>
-        <w:t xml:space="preserve"> </w:t>
-      </w:r>
-      <w:r>
-        <w:rPr>
-          <w:rFonts w:ascii="Arial" w:hAnsi="Arial" w:cs="Arial"/>
-          <w:sz w:val="24"/>
-          <w:szCs w:val="24"/>
-        </w:rPr>
-        <w:t>comunidade psicológica.</w:t>
-      </w:r>
-      <w:r>
-        <w:rPr>
-          <w:rFonts w:ascii="Arial" w:hAnsi="Arial" w:cs="Arial"/>
-          <w:sz w:val="24"/>
-          <w:szCs w:val="24"/>
-        </w:rPr>
-        <w:br/>
-        <w:t xml:space="preserve">Parte B da rede social expande seu alcance, permitindo que Jovens Aprendizes e Estagiários de qualquer área se cadastrem para acompanhar o trabalho desses profissionais de psicologia. Essa integração visa oferecer um espaço aos jovens onde possam buscar apoio profissional, caso necessário, e entrar em contato com </w:t>
-      </w:r>
-      <w:proofErr w:type="gramStart"/>
-      <w:r>
-        <w:rPr>
-          <w:rFonts w:ascii="Arial" w:hAnsi="Arial" w:cs="Arial"/>
-          <w:sz w:val="24"/>
-          <w:szCs w:val="24"/>
-        </w:rPr>
-        <w:t>os mesmos</w:t>
-      </w:r>
-      <w:proofErr w:type="gramEnd"/>
-      <w:r>
-        <w:rPr>
-          <w:rFonts w:ascii="Arial" w:hAnsi="Arial" w:cs="Arial"/>
-          <w:sz w:val="24"/>
-          <w:szCs w:val="24"/>
-        </w:rPr>
-        <w:t xml:space="preserve"> dentro das suas realidades financeiras, para obter a ajuda. Dessa forma, o </w:t>
-      </w:r>
-      <w:proofErr w:type="spellStart"/>
-      <w:r>
-        <w:rPr>
-          <w:rFonts w:ascii="Arial" w:hAnsi="Arial" w:cs="Arial"/>
-          <w:sz w:val="24"/>
-          <w:szCs w:val="24"/>
-        </w:rPr>
-        <w:t>PsiHub</w:t>
-      </w:r>
-      <w:proofErr w:type="spellEnd"/>
-      <w:r>
-        <w:rPr>
-          <w:rFonts w:ascii="Arial" w:hAnsi="Arial" w:cs="Arial"/>
-          <w:sz w:val="24"/>
-          <w:szCs w:val="24"/>
-        </w:rPr>
-        <w:t xml:space="preserve"> promove não apenas a conexão entre psicólogos, mas também o acesso à psicologia por quem está iniciando sua jornada no mercado de trabalho, ampliando seu impacto social.</w:t>
-      </w:r>
     </w:p>
     <w:p>
       <w:pPr>
@@ -588,6 +882,156 @@
         </w:rPr>
         <w:t>2024</w:t>
       </w:r>
+    </w:p>
+    <w:p>
+      <w:pPr>
+        <w:jc w:val="center"/>
+        <w:rPr>
+          <w:rFonts w:ascii="Arial" w:hAnsi="Arial" w:cs="Arial"/>
+          <w:sz w:val="24"/>
+          <w:szCs w:val="24"/>
+        </w:rPr>
+      </w:pPr>
+    </w:p>
+    <w:p>
+      <w:pPr>
+        <w:jc w:val="center"/>
+        <w:rPr>
+          <w:rFonts w:ascii="Arial" w:hAnsi="Arial" w:cs="Arial"/>
+          <w:sz w:val="24"/>
+          <w:szCs w:val="24"/>
+        </w:rPr>
+      </w:pPr>
+    </w:p>
+    <w:p>
+      <w:pPr>
+        <w:jc w:val="center"/>
+        <w:rPr>
+          <w:rFonts w:ascii="Arial" w:hAnsi="Arial" w:cs="Arial"/>
+          <w:sz w:val="24"/>
+          <w:szCs w:val="24"/>
+        </w:rPr>
+      </w:pPr>
+    </w:p>
+    <w:p>
+      <w:pPr>
+        <w:jc w:val="center"/>
+        <w:rPr>
+          <w:rFonts w:ascii="Arial" w:hAnsi="Arial" w:cs="Arial"/>
+          <w:sz w:val="24"/>
+          <w:szCs w:val="24"/>
+        </w:rPr>
+      </w:pPr>
+    </w:p>
+    <w:p>
+      <w:pPr>
+        <w:jc w:val="center"/>
+        <w:rPr>
+          <w:rFonts w:ascii="Arial" w:hAnsi="Arial" w:cs="Arial"/>
+          <w:sz w:val="24"/>
+          <w:szCs w:val="24"/>
+        </w:rPr>
+      </w:pPr>
+    </w:p>
+    <w:p>
+      <w:pPr>
+        <w:jc w:val="center"/>
+        <w:rPr>
+          <w:rFonts w:ascii="Arial" w:hAnsi="Arial" w:cs="Arial"/>
+          <w:sz w:val="24"/>
+          <w:szCs w:val="24"/>
+        </w:rPr>
+      </w:pPr>
+    </w:p>
+    <w:p>
+      <w:pPr>
+        <w:jc w:val="center"/>
+        <w:rPr>
+          <w:rFonts w:ascii="Arial" w:hAnsi="Arial" w:cs="Arial"/>
+          <w:sz w:val="24"/>
+          <w:szCs w:val="24"/>
+        </w:rPr>
+      </w:pPr>
+    </w:p>
+    <w:p>
+      <w:pPr>
+        <w:jc w:val="center"/>
+        <w:rPr>
+          <w:rFonts w:ascii="Arial" w:hAnsi="Arial" w:cs="Arial"/>
+          <w:sz w:val="24"/>
+          <w:szCs w:val="24"/>
+        </w:rPr>
+      </w:pPr>
+    </w:p>
+    <w:p>
+      <w:pPr>
+        <w:jc w:val="center"/>
+        <w:rPr>
+          <w:rFonts w:ascii="Arial" w:hAnsi="Arial" w:cs="Arial"/>
+          <w:sz w:val="24"/>
+          <w:szCs w:val="24"/>
+        </w:rPr>
+      </w:pPr>
+    </w:p>
+    <w:p>
+      <w:pPr>
+        <w:jc w:val="center"/>
+        <w:rPr>
+          <w:rFonts w:ascii="Arial" w:hAnsi="Arial" w:cs="Arial"/>
+          <w:sz w:val="24"/>
+          <w:szCs w:val="24"/>
+        </w:rPr>
+      </w:pPr>
+    </w:p>
+    <w:p>
+      <w:pPr>
+        <w:jc w:val="center"/>
+        <w:rPr>
+          <w:rFonts w:ascii="Arial" w:hAnsi="Arial" w:cs="Arial"/>
+          <w:sz w:val="24"/>
+          <w:szCs w:val="24"/>
+        </w:rPr>
+      </w:pPr>
+    </w:p>
+    <w:p>
+      <w:pPr>
+        <w:jc w:val="center"/>
+        <w:rPr>
+          <w:rFonts w:ascii="Arial" w:hAnsi="Arial" w:cs="Arial"/>
+          <w:sz w:val="24"/>
+          <w:szCs w:val="24"/>
+        </w:rPr>
+      </w:pPr>
+    </w:p>
+    <w:p>
+      <w:pPr>
+        <w:jc w:val="center"/>
+        <w:rPr>
+          <w:rFonts w:ascii="Arial" w:hAnsi="Arial" w:cs="Arial"/>
+          <w:sz w:val="24"/>
+          <w:szCs w:val="24"/>
+        </w:rPr>
+      </w:pPr>
+    </w:p>
+    <w:p>
+      <w:pPr>
+        <w:jc w:val="center"/>
+        <w:rPr>
+          <w:rFonts w:ascii="Arial" w:hAnsi="Arial" w:cs="Arial"/>
+          <w:sz w:val="24"/>
+          <w:szCs w:val="24"/>
+        </w:rPr>
+      </w:pPr>
+    </w:p>
+    <w:p>
+      <w:pPr>
+        <w:jc w:val="center"/>
+        <w:rPr>
+          <w:rFonts w:ascii="Arial" w:hAnsi="Arial" w:cs="Arial"/>
+          <w:sz w:val="24"/>
+          <w:szCs w:val="24"/>
+        </w:rPr>
+      </w:pPr>
     </w:p>
     <w:p>
       <w:pPr>
@@ -3138,7 +3582,7 @@
           </mc:Choice>
           <mc:Fallback>
             <w:pict>
-              <v:shapetype w14:anchorId="4A23867A" id="_x0000_t13" coordsize="21600,21600" o:spt="13" adj="16200,5400" path="m@0,l@0@1,0@1,0@2@0@2@0,21600,21600,10800xe">
+              <v:shapetype w14:anchorId="542A90EC" id="_x0000_t13" coordsize="21600,21600" o:spt="13" adj="16200,5400" path="m@0,l@0@1,0@1,0@2@0@2@0,21600,21600,10800xe">
                 <v:stroke joinstyle="miter"/>
                 <v:formulas>
                   <v:f eqn="val #0"/>
@@ -3251,7 +3695,23 @@
           </mc:Choice>
           <mc:Fallback>
             <w:pict>
-              <v:shape w14:anchorId="0A162B6D" id="Seta: para a Direita 7" o:spid="_x0000_s1026" type="#_x0000_t13" style="position:absolute;left:0;text-align:left;margin-left:332.05pt;margin-top:211.8pt;width:51.8pt;height:41.2pt;rotation:90;z-index:251674624;visibility:visible;mso-wrap-style:square;mso-width-percent:0;mso-height-percent:0;mso-wrap-distance-left:9pt;mso-wrap-distance-top:0;mso-wrap-distance-right:9pt;mso-wrap-distance-bottom:0;mso-position-horizontal:absolute;mso-position-horizontal-relative:margin;mso-position-vertical:absolute;mso-position-vertical-relative:text;mso-width-percent:0;mso-height-percent:0;mso-width-relative:margin;mso-height-relative:margin;v-text-anchor:middle" o:gfxdata="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" adj="13009" fillcolor="#4e95d9 [1631]" strokecolor="aqua" strokeweight="1pt">
+              <v:shapetype w14:anchorId="0A162B6D" id="_x0000_t13" coordsize="21600,21600" o:spt="13" adj="16200,5400" path="m@0,l@0@1,0@1,0@2@0@2@0,21600,21600,10800xe">
+                <v:stroke joinstyle="miter"/>
+                <v:formulas>
+                  <v:f eqn="val #0"/>
+                  <v:f eqn="val #1"/>
+                  <v:f eqn="sum height 0 #1"/>
+                  <v:f eqn="sum 10800 0 #1"/>
+                  <v:f eqn="sum width 0 #0"/>
+                  <v:f eqn="prod @4 @3 10800"/>
+                  <v:f eqn="sum width 0 @5"/>
+                </v:formulas>
+                <v:path o:connecttype="custom" o:connectlocs="@0,0;0,10800;@0,21600;21600,10800" o:connectangles="270,180,90,0" textboxrect="0,@1,@6,@2"/>
+                <v:handles>
+                  <v:h position="#0,#1" xrange="0,21600" yrange="0,10800"/>
+                </v:handles>
+              </v:shapetype>
+              <v:shape id="Seta: para a Direita 7" o:spid="_x0000_s1026" type="#_x0000_t13" style="position:absolute;left:0;text-align:left;margin-left:332.05pt;margin-top:211.8pt;width:51.8pt;height:41.2pt;rotation:90;z-index:251674624;visibility:visible;mso-wrap-style:square;mso-width-percent:0;mso-height-percent:0;mso-wrap-distance-left:9pt;mso-wrap-distance-top:0;mso-wrap-distance-right:9pt;mso-wrap-distance-bottom:0;mso-position-horizontal:absolute;mso-position-horizontal-relative:margin;mso-position-vertical:absolute;mso-position-vertical-relative:text;mso-width-percent:0;mso-height-percent:0;mso-width-relative:margin;mso-height-relative:margin;v-text-anchor:middle" o:gfxdata="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" adj="13009" fillcolor="#4e95d9 [1631]" strokecolor="aqua" strokeweight="1pt">
                 <v:textbox>
                   <w:txbxContent>
                     <w:p>
@@ -3342,7 +3802,7 @@
           </mc:Choice>
           <mc:Fallback>
             <w:pict>
-              <v:shape w14:anchorId="2A451A97" id="Seta: para a Direita 7" o:spid="_x0000_s1026" type="#_x0000_t13" style="position:absolute;margin-left:0;margin-top:70.9pt;width:77.05pt;height:38.15pt;z-index:251673600;visibility:visible;mso-wrap-style:square;mso-wrap-distance-left:9pt;mso-wrap-distance-top:0;mso-wrap-distance-right:9pt;mso-wrap-distance-bottom:0;mso-position-horizontal:center;mso-position-horizontal-relative:margin;mso-position-vertical:absolute;mso-position-vertical-relative:text;v-text-anchor:middle" o:gfxdata="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" adj="16250" fillcolor="#4e95d9 [1631]" strokecolor="aqua" strokeweight="1pt">
+              <v:shape w14:anchorId="3BF1540A" id="Seta: para a Direita 7" o:spid="_x0000_s1026" type="#_x0000_t13" style="position:absolute;margin-left:0;margin-top:70.9pt;width:77.05pt;height:38.15pt;z-index:251673600;visibility:visible;mso-wrap-style:square;mso-wrap-distance-left:9pt;mso-wrap-distance-top:0;mso-wrap-distance-right:9pt;mso-wrap-distance-bottom:0;mso-position-horizontal:center;mso-position-horizontal-relative:margin;mso-position-vertical:absolute;mso-position-vertical-relative:text;v-text-anchor:middle" o:gfxdata="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" adj="16250" fillcolor="#4e95d9 [1631]" strokecolor="aqua" strokeweight="1pt">
                 <w10:wrap anchorx="margin"/>
               </v:shape>
             </w:pict>
@@ -3447,21 +3907,7 @@
                                 <w:b/>
                                 <w:bCs/>
                               </w:rPr>
-                              <w:t xml:space="preserve">, </w:t>
-                            </w:r>
-                            <w:r>
-                              <w:rPr>
-                                <w:b/>
-                                <w:bCs/>
-                              </w:rPr>
-                              <w:t>um lugar onde outros psicólogos</w:t>
-                            </w:r>
-                            <w:r>
-                              <w:rPr>
-                                <w:b/>
-                                <w:bCs/>
-                              </w:rPr>
-                              <w:t xml:space="preserve"> que sintam </w:t>
+                              <w:t xml:space="preserve">, um lugar onde outros psicólogos que sintam </w:t>
                             </w:r>
                             <w:proofErr w:type="gramStart"/>
                             <w:r>
@@ -3477,14 +3923,7 @@
                                 <w:b/>
                                 <w:bCs/>
                               </w:rPr>
-                              <w:t xml:space="preserve"> </w:t>
-                            </w:r>
-                            <w:r>
-                              <w:rPr>
-                                <w:b/>
-                                <w:bCs/>
-                              </w:rPr>
-                              <w:t>compartilham conteúdos originais e de outros psicólogos ao redor do mundo.</w:t>
+                              <w:t xml:space="preserve"> compartilham conteúdos originais e de outros psicólogos ao redor do mundo.</w:t>
                             </w:r>
                           </w:p>
                         </w:txbxContent>
@@ -3559,21 +3998,7 @@
                           <w:b/>
                           <w:bCs/>
                         </w:rPr>
-                        <w:t xml:space="preserve">, </w:t>
-                      </w:r>
-                      <w:r>
-                        <w:rPr>
-                          <w:b/>
-                          <w:bCs/>
-                        </w:rPr>
-                        <w:t>um lugar onde outros psicólogos</w:t>
-                      </w:r>
-                      <w:r>
-                        <w:rPr>
-                          <w:b/>
-                          <w:bCs/>
-                        </w:rPr>
-                        <w:t xml:space="preserve"> que sintam </w:t>
+                        <w:t xml:space="preserve">, um lugar onde outros psicólogos que sintam </w:t>
                       </w:r>
                       <w:proofErr w:type="gramStart"/>
                       <w:r>
@@ -3589,14 +4014,7 @@
                           <w:b/>
                           <w:bCs/>
                         </w:rPr>
-                        <w:t xml:space="preserve"> </w:t>
-                      </w:r>
-                      <w:r>
-                        <w:rPr>
-                          <w:b/>
-                          <w:bCs/>
-                        </w:rPr>
-                        <w:t>compartilham conteúdos originais e de outros psicólogos ao redor do mundo.</w:t>
+                        <w:t xml:space="preserve"> compartilham conteúdos originais e de outros psicólogos ao redor do mundo.</w:t>
                       </w:r>
                     </w:p>
                   </w:txbxContent>
@@ -3659,7 +4077,7 @@
                                 <w:b/>
                                 <w:bCs/>
                               </w:rPr>
-                              <w:t>Psicólogo em momento de solidão está desmotivado com a profissão que escolheu para a vida</w:t>
+                              <w:t>Psicólogo em momento de solidão está desmotivado com a profissão que escolheu</w:t>
                             </w:r>
                           </w:p>
                         </w:txbxContent>
@@ -3699,7 +4117,7 @@
                           <w:b/>
                           <w:bCs/>
                         </w:rPr>
-                        <w:t>Psicólogo em momento de solidão está desmotivado com a profissão que escolheu para a vida</w:t>
+                        <w:t>Psicólogo em momento de solidão está desmotivado com a profissão que escolheu</w:t>
                       </w:r>
                     </w:p>
                   </w:txbxContent>
@@ -3883,21 +4301,7 @@
                                 <w:b/>
                                 <w:bCs/>
                               </w:rPr>
-                              <w:t>Acompanha outras postagens já feitas por outros Psicólogos</w:t>
-                            </w:r>
-                            <w:r>
-                              <w:rPr>
-                                <w:b/>
-                                <w:bCs/>
-                              </w:rPr>
-                              <w:t>, postagem essas sobre Pesquisas Originais ou de outros Psicólogos ou Depoimentos da Profissão</w:t>
-                            </w:r>
-                            <w:r>
-                              <w:rPr>
-                                <w:b/>
-                                <w:bCs/>
-                              </w:rPr>
-                              <w:t>.</w:t>
+                              <w:t>Acompanha outras postagens já feitas por outros Psicólogos, postagem essas sobre Pesquisas Originais ou de outros Psicólogos ou Depoimentos da Profissão.</w:t>
                             </w:r>
                           </w:p>
                           <w:p>
@@ -3968,21 +4372,7 @@
                           <w:b/>
                           <w:bCs/>
                         </w:rPr>
-                        <w:t>Acompanha outras postagens já feitas por outros Psicólogos</w:t>
-                      </w:r>
-                      <w:r>
-                        <w:rPr>
-                          <w:b/>
-                          <w:bCs/>
-                        </w:rPr>
-                        <w:t>, postagem essas sobre Pesquisas Originais ou de outros Psicólogos ou Depoimentos da Profissão</w:t>
-                      </w:r>
-                      <w:r>
-                        <w:rPr>
-                          <w:b/>
-                          <w:bCs/>
-                        </w:rPr>
-                        <w:t>.</w:t>
+                        <w:t>Acompanha outras postagens já feitas por outros Psicólogos, postagem essas sobre Pesquisas Originais ou de outros Psicólogos ou Depoimentos da Profissão.</w:t>
                       </w:r>
                     </w:p>
                     <w:p>
@@ -4730,7 +5120,7 @@
           </mc:Choice>
           <mc:Fallback>
             <w:pict>
-              <v:shape w14:anchorId="000B1B57" id="Seta: para a Direita 7" o:spid="_x0000_s1026" type="#_x0000_t13" style="position:absolute;margin-left:186.35pt;margin-top:21.35pt;width:77pt;height:38.15pt;z-index:251677696;visibility:visible;mso-wrap-style:square;mso-wrap-distance-left:9pt;mso-wrap-distance-top:0;mso-wrap-distance-right:9pt;mso-wrap-distance-bottom:0;mso-position-horizontal:absolute;mso-position-horizontal-relative:margin;mso-position-vertical:absolute;mso-position-vertical-relative:text;v-text-anchor:middle" o:gfxdata="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" adj="16249" fillcolor="#4e95d9 [1631]" strokecolor="aqua" strokeweight="1pt">
+              <v:shape w14:anchorId="19F53097" id="Seta: para a Direita 7" o:spid="_x0000_s1026" type="#_x0000_t13" style="position:absolute;margin-left:186.35pt;margin-top:21.35pt;width:77pt;height:38.15pt;z-index:251677696;visibility:visible;mso-wrap-style:square;mso-wrap-distance-left:9pt;mso-wrap-distance-top:0;mso-wrap-distance-right:9pt;mso-wrap-distance-bottom:0;mso-position-horizontal:absolute;mso-position-horizontal-relative:margin;mso-position-vertical:absolute;mso-position-vertical-relative:text;v-text-anchor:middle" o:gfxdata="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" adj="16249" fillcolor="#4e95d9 [1631]" strokecolor="aqua" strokeweight="1pt">
                 <w10:wrap anchorx="margin"/>
               </v:shape>
             </w:pict>
@@ -5625,6 +6015,126 @@
           <w:szCs w:val="24"/>
         </w:rPr>
         <w:t>DIAGRAMA DE SOLUÇÃO TECNICA</w:t>
+      </w:r>
+      <w:r>
+        <w:rPr>
+          <w:rFonts w:ascii="Arial" w:hAnsi="Arial" w:cs="Arial"/>
+          <w:b/>
+          <w:bCs/>
+          <w:sz w:val="24"/>
+          <w:szCs w:val="24"/>
+        </w:rPr>
+        <w:t xml:space="preserve"> – </w:t>
+      </w:r>
+    </w:p>
+    <w:p>
+      <w:pPr>
+        <w:tabs>
+          <w:tab w:val="left" w:pos="898"/>
+        </w:tabs>
+        <w:rPr>
+          <w:rFonts w:ascii="Arial" w:hAnsi="Arial" w:cs="Arial"/>
+          <w:b/>
+          <w:bCs/>
+          <w:sz w:val="24"/>
+          <w:szCs w:val="24"/>
+        </w:rPr>
+      </w:pPr>
+    </w:p>
+    <w:p>
+      <w:pPr>
+        <w:tabs>
+          <w:tab w:val="left" w:pos="898"/>
+        </w:tabs>
+        <w:rPr>
+          <w:rFonts w:ascii="Arial" w:hAnsi="Arial" w:cs="Arial"/>
+          <w:b/>
+          <w:bCs/>
+          <w:sz w:val="24"/>
+          <w:szCs w:val="24"/>
+        </w:rPr>
+      </w:pPr>
+      <w:r>
+        <w:rPr>
+          <w:rFonts w:ascii="Arial" w:hAnsi="Arial" w:cs="Arial"/>
+          <w:b/>
+          <w:bCs/>
+          <w:sz w:val="24"/>
+          <w:szCs w:val="24"/>
+        </w:rPr>
+        <w:t xml:space="preserve">VM LINUX </w:t>
+      </w:r>
+    </w:p>
+    <w:p>
+      <w:pPr>
+        <w:tabs>
+          <w:tab w:val="left" w:pos="898"/>
+        </w:tabs>
+        <w:rPr>
+          <w:rFonts w:ascii="Arial" w:hAnsi="Arial" w:cs="Arial"/>
+          <w:b/>
+          <w:bCs/>
+          <w:sz w:val="24"/>
+          <w:szCs w:val="24"/>
+        </w:rPr>
+      </w:pPr>
+      <w:r>
+        <w:rPr>
+          <w:rFonts w:ascii="Arial" w:hAnsi="Arial" w:cs="Arial"/>
+          <w:b/>
+          <w:bCs/>
+          <w:sz w:val="24"/>
+          <w:szCs w:val="24"/>
+        </w:rPr>
+        <w:t>MYSQL</w:t>
+      </w:r>
+    </w:p>
+    <w:p>
+      <w:pPr>
+        <w:tabs>
+          <w:tab w:val="left" w:pos="898"/>
+        </w:tabs>
+        <w:rPr>
+          <w:rFonts w:ascii="Arial" w:hAnsi="Arial" w:cs="Arial"/>
+          <w:b/>
+          <w:bCs/>
+          <w:sz w:val="24"/>
+          <w:szCs w:val="24"/>
+        </w:rPr>
+      </w:pPr>
+      <w:r>
+        <w:rPr>
+          <w:rFonts w:ascii="Arial" w:hAnsi="Arial" w:cs="Arial"/>
+          <w:b/>
+          <w:bCs/>
+          <w:sz w:val="24"/>
+          <w:szCs w:val="24"/>
+        </w:rPr>
+        <w:t>JAVASCRIPT – VSCODE – CHART JS</w:t>
+      </w:r>
+    </w:p>
+    <w:p>
+      <w:pPr>
+        <w:tabs>
+          <w:tab w:val="left" w:pos="898"/>
+        </w:tabs>
+        <w:rPr>
+          <w:rFonts w:ascii="Arial" w:hAnsi="Arial" w:cs="Arial"/>
+          <w:b/>
+          <w:bCs/>
+          <w:sz w:val="24"/>
+          <w:szCs w:val="24"/>
+        </w:rPr>
+      </w:pPr>
+      <w:r>
+        <w:rPr>
+          <w:rFonts w:ascii="Arial" w:hAnsi="Arial" w:cs="Arial"/>
+          <w:b/>
+          <w:bCs/>
+          <w:sz w:val="24"/>
+          <w:szCs w:val="24"/>
+        </w:rPr>
+        <w:t>API NODE – WEB-DATA-VIZ</w:t>
       </w:r>
     </w:p>
     <w:p>
@@ -5809,14 +6319,229 @@
         </w:tabs>
         <w:rPr>
           <w:rFonts w:ascii="Arial" w:hAnsi="Arial" w:cs="Arial"/>
-        </w:rPr>
-      </w:pPr>
-      <w:r>
-        <w:rPr>
-          <w:rFonts w:ascii="Arial" w:hAnsi="Arial" w:cs="Arial"/>
-        </w:rPr>
-        <w:br w:type="textWrapping" w:clear="all"/>
-      </w:r>
+          <w:b/>
+          <w:bCs/>
+          <w:sz w:val="24"/>
+          <w:szCs w:val="24"/>
+        </w:rPr>
+      </w:pPr>
+      <w:r>
+        <w:rPr>
+          <w:rFonts w:ascii="Arial" w:hAnsi="Arial" w:cs="Arial"/>
+        </w:rPr>
+        <w:t>F</w:t>
+      </w:r>
+    </w:p>
+    <w:p>
+      <w:pPr>
+        <w:tabs>
+          <w:tab w:val="left" w:pos="898"/>
+        </w:tabs>
+        <w:rPr>
+          <w:rFonts w:ascii="Arial" w:hAnsi="Arial" w:cs="Arial"/>
+        </w:rPr>
+      </w:pPr>
+    </w:p>
+    <w:p>
+      <w:pPr>
+        <w:tabs>
+          <w:tab w:val="left" w:pos="898"/>
+        </w:tabs>
+        <w:rPr>
+          <w:rFonts w:ascii="Arial" w:hAnsi="Arial" w:cs="Arial"/>
+          <w:b/>
+          <w:bCs/>
+        </w:rPr>
+      </w:pPr>
+      <w:r>
+        <w:rPr>
+          <w:rFonts w:ascii="Arial" w:hAnsi="Arial" w:cs="Arial"/>
+          <w:b/>
+          <w:bCs/>
+        </w:rPr>
+        <w:t>FERRAMENTA DE GESTÃO DE PROJETO</w:t>
+      </w:r>
+      <w:r>
+        <w:rPr>
+          <w:rFonts w:ascii="Arial" w:hAnsi="Arial" w:cs="Arial"/>
+          <w:b/>
+          <w:bCs/>
+        </w:rPr>
+        <w:t xml:space="preserve"> – KANBAN - TRELLO</w:t>
+      </w:r>
+    </w:p>
+    <w:p>
+      <w:pPr>
+        <w:tabs>
+          <w:tab w:val="left" w:pos="898"/>
+        </w:tabs>
+        <w:rPr>
+          <w:rFonts w:ascii="Arial" w:hAnsi="Arial" w:cs="Arial"/>
+          <w:b/>
+          <w:bCs/>
+        </w:rPr>
+      </w:pPr>
+      <w:r>
+        <w:rPr>
+          <w:noProof/>
+        </w:rPr>
+        <w:lastRenderedPageBreak/>
+        <w:drawing>
+          <wp:inline distT="0" distB="0" distL="0" distR="0" wp14:anchorId="75AFD8C7" wp14:editId="74DD49FD">
+            <wp:extent cx="5400040" cy="3027045"/>
+            <wp:effectExtent l="0" t="0" r="0" b="1905"/>
+            <wp:docPr id="2091671660" name="Imagem 1" descr="Interface gráfica do usuário, Aplicativo&#10;&#10;Descrição gerada automaticamente"/>
+            <wp:cNvGraphicFramePr>
+              <a:graphicFrameLocks xmlns:a="http://schemas.openxmlformats.org/drawingml/2006/main" noChangeAspect="1"/>
+            </wp:cNvGraphicFramePr>
+            <a:graphic xmlns:a="http://schemas.openxmlformats.org/drawingml/2006/main">
+              <a:graphicData uri="http://schemas.openxmlformats.org/drawingml/2006/picture">
+                <pic:pic xmlns:pic="http://schemas.openxmlformats.org/drawingml/2006/picture">
+                  <pic:nvPicPr>
+                    <pic:cNvPr id="2091671660" name="Imagem 1" descr="Interface gráfica do usuário, Aplicativo&#10;&#10;Descrição gerada automaticamente"/>
+                    <pic:cNvPicPr/>
+                  </pic:nvPicPr>
+                  <pic:blipFill>
+                    <a:blip r:embed="rId12"/>
+                    <a:stretch>
+                      <a:fillRect/>
+                    </a:stretch>
+                  </pic:blipFill>
+                  <pic:spPr>
+                    <a:xfrm>
+                      <a:off x="0" y="0"/>
+                      <a:ext cx="5400040" cy="3027045"/>
+                    </a:xfrm>
+                    <a:prstGeom prst="rect">
+                      <a:avLst/>
+                    </a:prstGeom>
+                  </pic:spPr>
+                </pic:pic>
+              </a:graphicData>
+            </a:graphic>
+          </wp:inline>
+        </w:drawing>
+      </w:r>
+    </w:p>
+    <w:p>
+      <w:pPr>
+        <w:tabs>
+          <w:tab w:val="left" w:pos="898"/>
+        </w:tabs>
+        <w:rPr>
+          <w:rFonts w:ascii="Arial" w:hAnsi="Arial" w:cs="Arial"/>
+        </w:rPr>
+      </w:pPr>
+    </w:p>
+    <w:p>
+      <w:pPr>
+        <w:tabs>
+          <w:tab w:val="left" w:pos="898"/>
+        </w:tabs>
+        <w:rPr>
+          <w:rFonts w:ascii="Arial" w:hAnsi="Arial" w:cs="Arial"/>
+        </w:rPr>
+      </w:pPr>
+    </w:p>
+    <w:p>
+      <w:pPr>
+        <w:tabs>
+          <w:tab w:val="left" w:pos="898"/>
+        </w:tabs>
+        <w:rPr>
+          <w:rFonts w:ascii="Arial" w:hAnsi="Arial" w:cs="Arial"/>
+        </w:rPr>
+      </w:pPr>
+    </w:p>
+    <w:p>
+      <w:pPr>
+        <w:tabs>
+          <w:tab w:val="left" w:pos="898"/>
+        </w:tabs>
+        <w:rPr>
+          <w:rFonts w:ascii="Arial" w:hAnsi="Arial" w:cs="Arial"/>
+        </w:rPr>
+      </w:pPr>
+    </w:p>
+    <w:p>
+      <w:pPr>
+        <w:tabs>
+          <w:tab w:val="left" w:pos="898"/>
+        </w:tabs>
+        <w:rPr>
+          <w:rFonts w:ascii="Arial" w:hAnsi="Arial" w:cs="Arial"/>
+        </w:rPr>
+      </w:pPr>
+    </w:p>
+    <w:p>
+      <w:pPr>
+        <w:tabs>
+          <w:tab w:val="left" w:pos="898"/>
+        </w:tabs>
+        <w:rPr>
+          <w:rFonts w:ascii="Arial" w:hAnsi="Arial" w:cs="Arial"/>
+        </w:rPr>
+      </w:pPr>
+    </w:p>
+    <w:p>
+      <w:pPr>
+        <w:tabs>
+          <w:tab w:val="left" w:pos="898"/>
+        </w:tabs>
+        <w:rPr>
+          <w:rFonts w:ascii="Arial" w:hAnsi="Arial" w:cs="Arial"/>
+        </w:rPr>
+      </w:pPr>
+    </w:p>
+    <w:p>
+      <w:pPr>
+        <w:tabs>
+          <w:tab w:val="left" w:pos="898"/>
+        </w:tabs>
+        <w:rPr>
+          <w:rFonts w:ascii="Arial" w:hAnsi="Arial" w:cs="Arial"/>
+        </w:rPr>
+      </w:pPr>
+    </w:p>
+    <w:p>
+      <w:pPr>
+        <w:tabs>
+          <w:tab w:val="left" w:pos="898"/>
+        </w:tabs>
+        <w:rPr>
+          <w:rFonts w:ascii="Arial" w:hAnsi="Arial" w:cs="Arial"/>
+        </w:rPr>
+      </w:pPr>
+    </w:p>
+    <w:p>
+      <w:pPr>
+        <w:tabs>
+          <w:tab w:val="left" w:pos="898"/>
+        </w:tabs>
+        <w:rPr>
+          <w:rFonts w:ascii="Arial" w:hAnsi="Arial" w:cs="Arial"/>
+        </w:rPr>
+      </w:pPr>
+    </w:p>
+    <w:p>
+      <w:pPr>
+        <w:tabs>
+          <w:tab w:val="left" w:pos="898"/>
+        </w:tabs>
+        <w:rPr>
+          <w:rFonts w:ascii="Arial" w:hAnsi="Arial" w:cs="Arial"/>
+        </w:rPr>
+      </w:pPr>
+    </w:p>
+    <w:p>
+      <w:pPr>
+        <w:tabs>
+          <w:tab w:val="left" w:pos="898"/>
+        </w:tabs>
+        <w:rPr>
+          <w:rFonts w:ascii="Arial" w:hAnsi="Arial" w:cs="Arial"/>
+        </w:rPr>
+      </w:pPr>
     </w:p>
     <w:p>
       <w:pPr>
@@ -5912,6 +6637,7 @@
         <w:rPr>
           <w:rFonts w:ascii="Arial" w:hAnsi="Arial" w:cs="Arial"/>
         </w:rPr>
+        <w:lastRenderedPageBreak/>
         <w:br/>
         <w:t>1</w:t>
       </w:r>
@@ -5944,7 +6670,6 @@
           <w:sz w:val="24"/>
           <w:szCs w:val="24"/>
         </w:rPr>
-        <w:lastRenderedPageBreak/>
         <w:t>BIBLIOGRAFIA</w:t>
       </w:r>
     </w:p>
@@ -5962,7 +6687,7 @@
           <w:rFonts w:ascii="Arial" w:hAnsi="Arial" w:cs="Arial"/>
         </w:rPr>
       </w:pPr>
-      <w:hyperlink r:id="rId12" w:history="1">
+      <w:hyperlink r:id="rId13" w:history="1">
         <w:r>
           <w:rPr>
             <w:rStyle w:val="Hyperlink"/>
@@ -6057,7 +6782,7 @@
           <w:rFonts w:ascii="Arial" w:hAnsi="Arial" w:cs="Arial"/>
         </w:rPr>
       </w:pPr>
-      <w:hyperlink r:id="rId13" w:history="1">
+      <w:hyperlink r:id="rId14" w:history="1">
         <w:r>
           <w:rPr>
             <w:rStyle w:val="Hyperlink"/>
@@ -6099,13 +6824,7 @@
         <w:rPr>
           <w:rFonts w:ascii="Arial" w:hAnsi="Arial" w:cs="Arial"/>
         </w:rPr>
-        <w:t>18/10/2024 as 03:</w:t>
-      </w:r>
-      <w:r>
-        <w:rPr>
-          <w:rFonts w:ascii="Arial" w:hAnsi="Arial" w:cs="Arial"/>
-        </w:rPr>
-        <w:t>59</w:t>
+        <w:t>18/10/2024 as 03:59</w:t>
       </w:r>
       <w:r>
         <w:rPr>
@@ -6136,7 +6855,7 @@
           <w:rFonts w:ascii="Arial" w:hAnsi="Arial" w:cs="Arial"/>
         </w:rPr>
       </w:pPr>
-      <w:hyperlink r:id="rId14" w:history="1">
+      <w:hyperlink r:id="rId15" w:history="1">
         <w:r>
           <w:rPr>
             <w:rStyle w:val="Hyperlink"/>
@@ -6225,7 +6944,7 @@
         </w:tabs>
         <w:ind w:left="1440"/>
       </w:pPr>
-      <w:hyperlink r:id="rId15" w:history="1">
+      <w:hyperlink r:id="rId16" w:history="1">
         <w:r>
           <w:rPr>
             <w:rStyle w:val="Hyperlink"/>
@@ -6245,6 +6964,54 @@
           <w:rFonts w:ascii="Arial" w:hAnsi="Arial" w:cs="Arial"/>
         </w:rPr>
       </w:pPr>
+    </w:p>
+    <w:p>
+      <w:pPr>
+        <w:pStyle w:val="PargrafodaLista"/>
+        <w:tabs>
+          <w:tab w:val="left" w:pos="898"/>
+        </w:tabs>
+        <w:ind w:left="1440"/>
+        <w:rPr>
+          <w:rFonts w:ascii="Arial" w:hAnsi="Arial" w:cs="Arial"/>
+        </w:rPr>
+      </w:pPr>
+    </w:p>
+    <w:p>
+      <w:pPr>
+        <w:pStyle w:val="PargrafodaLista"/>
+        <w:tabs>
+          <w:tab w:val="left" w:pos="898"/>
+        </w:tabs>
+        <w:ind w:left="1440"/>
+        <w:rPr>
+          <w:rFonts w:ascii="Arial" w:hAnsi="Arial" w:cs="Arial"/>
+        </w:rPr>
+      </w:pPr>
+    </w:p>
+    <w:p>
+      <w:pPr>
+        <w:pStyle w:val="PargrafodaLista"/>
+        <w:tabs>
+          <w:tab w:val="left" w:pos="898"/>
+        </w:tabs>
+        <w:ind w:left="1440"/>
+        <w:rPr>
+          <w:rFonts w:ascii="Arial" w:hAnsi="Arial" w:cs="Arial"/>
+        </w:rPr>
+      </w:pPr>
+    </w:p>
+    <w:p>
+      <w:pPr>
+        <w:pStyle w:val="PargrafodaLista"/>
+        <w:tabs>
+          <w:tab w:val="left" w:pos="898"/>
+        </w:tabs>
+        <w:ind w:left="1440"/>
+        <w:rPr>
+          <w:rFonts w:ascii="Arial" w:hAnsi="Arial" w:cs="Arial"/>
+        </w:rPr>
+      </w:pPr>
       <w:r>
         <w:rPr>
           <w:rFonts w:ascii="Arial" w:hAnsi="Arial" w:cs="Arial"/>
@@ -6450,13 +7217,6 @@
     </w:p>
     <w:p>
       <w:pPr>
-        <w:rPr>
-          <w:rFonts w:ascii="Arial" w:hAnsi="Arial" w:cs="Arial"/>
-        </w:rPr>
-      </w:pPr>
-    </w:p>
-    <w:p>
-      <w:pPr>
         <w:jc w:val="center"/>
         <w:rPr>
           <w:rFonts w:ascii="Arial" w:hAnsi="Arial" w:cs="Arial"/>
@@ -6476,9 +7236,6 @@
       </w:r>
     </w:p>
     <w:sectPr>
-      <w:headerReference w:type="even" r:id="rId16"/>
-      <w:headerReference w:type="default" r:id="rId17"/>
-      <w:headerReference w:type="first" r:id="rId18"/>
       <w:pgSz w:w="11906" w:h="16838" w:code="9"/>
       <w:pgMar w:top="1418" w:right="1701" w:bottom="1418" w:left="1701" w:header="709" w:footer="709" w:gutter="0"/>
       <w:cols w:space="708"/>
@@ -6536,36 +7293,6 @@
     </w:p>
   </w:footnote>
 </w:footnotes>
-</file>
-
-<file path=word/header1.xml><?xml version="1.0" encoding="utf-8"?>
-<w:hdr xmlns:wpc="http://schemas.microsoft.com/office/word/2010/wordprocessingCanvas" xmlns:cx="http://schemas.microsoft.com/office/drawing/2014/chartex" xmlns:cx1="http://schemas.microsoft.com/office/drawing/2015/9/8/chartex" xmlns:cx2="http://schemas.microsoft.com/office/drawing/2015/10/21/chartex" xmlns:cx3="http://schemas.microsoft.com/office/drawing/2016/5/9/chartex" xmlns:cx4="http://schemas.microsoft.com/office/drawing/2016/5/10/chartex" xmlns:cx5="http://schemas.microsoft.com/office/drawing/2016/5/11/chartex" xmlns:cx6="http://schemas.microsoft.com/office/drawing/2016/5/12/chartex" xmlns:cx7="http://schemas.microsoft.com/office/drawing/2016/5/13/chartex" xmlns:cx8="http://schemas.microsoft.com/office/drawing/2016/5/14/chartex" xmlns:mc="http://schemas.openxmlformats.org/markup-compatibility/2006" xmlns:aink="http://schemas.microsoft.com/office/drawing/2016/ink" xmlns:am3d="http://schemas.microsoft.com/office/drawing/2017/model3d" xmlns:o="urn:schemas-microsoft-com:office:office" xmlns:oel="http://schemas.microsoft.com/office/2019/extlst" xmlns:r="http://schemas.openxmlformats.org/officeDocument/2006/relationships" xmlns:m="http://schemas.openxmlformats.org/officeDocument/2006/math" xmlns:v="urn:schemas-microsoft-com:vml" xmlns:wp14="http://schemas.microsoft.com/office/word/2010/wordprocessingDrawing" xmlns:wp="http://schemas.openxmlformats.org/drawingml/2006/wordprocessingDrawing" xmlns:w10="urn:schemas-microsoft-com:office:word" xmlns:w="http://schemas.openxmlformats.org/wordprocessingml/2006/main" xmlns:w14="http://schemas.microsoft.com/office/word/2010/wordml" xmlns:w15="http://schemas.microsoft.com/office/word/2012/wordml" xmlns:w16cex="http://schemas.microsoft.com/office/word/2018/wordml/cex" xmlns:w16cid="http://schemas.microsoft.com/office/word/2016/wordml/cid" xmlns:w16="http://schemas.microsoft.com/office/word/2018/wordml" xmlns:w16du="http://schemas.microsoft.com/office/word/2023/wordml/word16du" xmlns:w16sdtdh="http://schemas.microsoft.com/office/word/2020/wordml/sdtdatahash" xmlns:w16se="http://schemas.microsoft.com/office/word/2015/wordml/symex" xmlns:wpg="http://schemas.microsoft.com/office/word/2010/wordprocessingGroup" xmlns:wpi="http://schemas.microsoft.com/office/word/2010/wordprocessingInk" xmlns:wne="http://schemas.microsoft.com/office/word/2006/wordml" xmlns:wps="http://schemas.microsoft.com/office/word/2010/wordprocessingShape" mc:Ignorable="w14 w15 w16se w16cid w16 w16cex w16sdtdh w16du wp14">
-  <w:p>
-    <w:pPr>
-      <w:pStyle w:val="Cabealho"/>
-    </w:pPr>
-  </w:p>
-</w:hdr>
-</file>
-
-<file path=word/header2.xml><?xml version="1.0" encoding="utf-8"?>
-<w:hdr xmlns:wpc="http://schemas.microsoft.com/office/word/2010/wordprocessingCanvas" xmlns:cx="http://schemas.microsoft.com/office/drawing/2014/chartex" xmlns:cx1="http://schemas.microsoft.com/office/drawing/2015/9/8/chartex" xmlns:cx2="http://schemas.microsoft.com/office/drawing/2015/10/21/chartex" xmlns:cx3="http://schemas.microsoft.com/office/drawing/2016/5/9/chartex" xmlns:cx4="http://schemas.microsoft.com/office/drawing/2016/5/10/chartex" xmlns:cx5="http://schemas.microsoft.com/office/drawing/2016/5/11/chartex" xmlns:cx6="http://schemas.microsoft.com/office/drawing/2016/5/12/chartex" xmlns:cx7="http://schemas.microsoft.com/office/drawing/2016/5/13/chartex" xmlns:cx8="http://schemas.microsoft.com/office/drawing/2016/5/14/chartex" xmlns:mc="http://schemas.openxmlformats.org/markup-compatibility/2006" xmlns:aink="http://schemas.microsoft.com/office/drawing/2016/ink" xmlns:am3d="http://schemas.microsoft.com/office/drawing/2017/model3d" xmlns:o="urn:schemas-microsoft-com:office:office" xmlns:oel="http://schemas.microsoft.com/office/2019/extlst" xmlns:r="http://schemas.openxmlformats.org/officeDocument/2006/relationships" xmlns:m="http://schemas.openxmlformats.org/officeDocument/2006/math" xmlns:v="urn:schemas-microsoft-com:vml" xmlns:wp14="http://schemas.microsoft.com/office/word/2010/wordprocessingDrawing" xmlns:wp="http://schemas.openxmlformats.org/drawingml/2006/wordprocessingDrawing" xmlns:w10="urn:schemas-microsoft-com:office:word" xmlns:w="http://schemas.openxmlformats.org/wordprocessingml/2006/main" xmlns:w14="http://schemas.microsoft.com/office/word/2010/wordml" xmlns:w15="http://schemas.microsoft.com/office/word/2012/wordml" xmlns:w16cex="http://schemas.microsoft.com/office/word/2018/wordml/cex" xmlns:w16cid="http://schemas.microsoft.com/office/word/2016/wordml/cid" xmlns:w16="http://schemas.microsoft.com/office/word/2018/wordml" xmlns:w16du="http://schemas.microsoft.com/office/word/2023/wordml/word16du" xmlns:w16sdtdh="http://schemas.microsoft.com/office/word/2020/wordml/sdtdatahash" xmlns:w16se="http://schemas.microsoft.com/office/word/2015/wordml/symex" xmlns:wpg="http://schemas.microsoft.com/office/word/2010/wordprocessingGroup" xmlns:wpi="http://schemas.microsoft.com/office/word/2010/wordprocessingInk" xmlns:wne="http://schemas.microsoft.com/office/word/2006/wordml" xmlns:wps="http://schemas.microsoft.com/office/word/2010/wordprocessingShape" mc:Ignorable="w14 w15 w16se w16cid w16 w16cex w16sdtdh w16du wp14">
-  <w:p>
-    <w:pPr>
-      <w:pStyle w:val="Cabealho"/>
-    </w:pPr>
-  </w:p>
-</w:hdr>
-</file>
-
-<file path=word/header3.xml><?xml version="1.0" encoding="utf-8"?>
-<w:hdr xmlns:wpc="http://schemas.microsoft.com/office/word/2010/wordprocessingCanvas" xmlns:cx="http://schemas.microsoft.com/office/drawing/2014/chartex" xmlns:cx1="http://schemas.microsoft.com/office/drawing/2015/9/8/chartex" xmlns:cx2="http://schemas.microsoft.com/office/drawing/2015/10/21/chartex" xmlns:cx3="http://schemas.microsoft.com/office/drawing/2016/5/9/chartex" xmlns:cx4="http://schemas.microsoft.com/office/drawing/2016/5/10/chartex" xmlns:cx5="http://schemas.microsoft.com/office/drawing/2016/5/11/chartex" xmlns:cx6="http://schemas.microsoft.com/office/drawing/2016/5/12/chartex" xmlns:cx7="http://schemas.microsoft.com/office/drawing/2016/5/13/chartex" xmlns:cx8="http://schemas.microsoft.com/office/drawing/2016/5/14/chartex" xmlns:mc="http://schemas.openxmlformats.org/markup-compatibility/2006" xmlns:aink="http://schemas.microsoft.com/office/drawing/2016/ink" xmlns:am3d="http://schemas.microsoft.com/office/drawing/2017/model3d" xmlns:o="urn:schemas-microsoft-com:office:office" xmlns:oel="http://schemas.microsoft.com/office/2019/extlst" xmlns:r="http://schemas.openxmlformats.org/officeDocument/2006/relationships" xmlns:m="http://schemas.openxmlformats.org/officeDocument/2006/math" xmlns:v="urn:schemas-microsoft-com:vml" xmlns:wp14="http://schemas.microsoft.com/office/word/2010/wordprocessingDrawing" xmlns:wp="http://schemas.openxmlformats.org/drawingml/2006/wordprocessingDrawing" xmlns:w10="urn:schemas-microsoft-com:office:word" xmlns:w="http://schemas.openxmlformats.org/wordprocessingml/2006/main" xmlns:w14="http://schemas.microsoft.com/office/word/2010/wordml" xmlns:w15="http://schemas.microsoft.com/office/word/2012/wordml" xmlns:w16cex="http://schemas.microsoft.com/office/word/2018/wordml/cex" xmlns:w16cid="http://schemas.microsoft.com/office/word/2016/wordml/cid" xmlns:w16="http://schemas.microsoft.com/office/word/2018/wordml" xmlns:w16du="http://schemas.microsoft.com/office/word/2023/wordml/word16du" xmlns:w16sdtdh="http://schemas.microsoft.com/office/word/2020/wordml/sdtdatahash" xmlns:w16se="http://schemas.microsoft.com/office/word/2015/wordml/symex" xmlns:wpg="http://schemas.microsoft.com/office/word/2010/wordprocessingGroup" xmlns:wpi="http://schemas.microsoft.com/office/word/2010/wordprocessingInk" xmlns:wne="http://schemas.microsoft.com/office/word/2006/wordml" xmlns:wps="http://schemas.microsoft.com/office/word/2010/wordprocessingShape" mc:Ignorable="w14 w15 w16se w16cid w16 w16cex w16sdtdh w16du wp14">
-  <w:p>
-    <w:pPr>
-      <w:pStyle w:val="Cabealho"/>
-    </w:pPr>
-  </w:p>
-</w:hdr>
 </file>
 
 <file path=word/numbering.xml><?xml version="1.0" encoding="utf-8"?>
@@ -12262,7 +12989,7 @@
   <w:style w:type="paragraph" w:default="1" w:styleId="Normal">
     <w:name w:val="Normal"/>
     <w:qFormat/>
-    <w:rsid w:val="004023D8"/>
+    <w:rsid w:val="0055345B"/>
   </w:style>
   <w:style w:type="paragraph" w:styleId="Ttulo1">
     <w:name w:val="heading 1"/>
@@ -12466,6 +13193,7 @@
   <w:style w:type="character" w:default="1" w:styleId="Fontepargpadro">
     <w:name w:val="Default Paragraph Font"/>
     <w:uiPriority w:val="1"/>
+    <w:semiHidden/>
     <w:unhideWhenUsed/>
   </w:style>
   <w:style w:type="table" w:default="1" w:styleId="Tabelanormal">

</xml_diff>